<commit_message>
Added protected Thecnical manual
</commit_message>
<xml_diff>
--- a/vacation_calendar_project/event_calendar/User Manual for Vacation Calendar.docx
+++ b/vacation_calendar_project/event_calendar/User Manual for Vacation Calendar.docx
@@ -19,17 +19,128 @@
     </w:p>
     <w:p>
       <w:pPr>
-        <w:rPr>
-          <w:lang w:val="en-GB"/>
-        </w:rPr>
-      </w:pPr>
-    </w:p>
-    <w:p>
-      <w:pPr>
-        <w:rPr>
-          <w:lang w:val="en-GB"/>
-        </w:rPr>
-      </w:pPr>
+        <w:jc w:val="center"/>
+        <w:rPr>
+          <w:lang w:val="en-GB"/>
+        </w:rPr>
+      </w:pPr>
+    </w:p>
+    <w:p>
+      <w:pPr>
+        <w:rPr>
+          <w:lang w:val="en-GB"/>
+        </w:rPr>
+      </w:pPr>
+    </w:p>
+    <w:p>
+      <w:pPr>
+        <w:rPr>
+          <w:lang w:val="en-GB"/>
+        </w:rPr>
+      </w:pPr>
+      <w:r>
+        <w:rPr>
+          <w:noProof/>
+          <w:lang w:val="en-US" w:eastAsia="zh-CN"/>
+        </w:rPr>
+        <w:drawing>
+          <wp:inline distT="0" distB="0" distL="0" distR="0" wp14:anchorId="32134842" wp14:editId="28C7D3C2">
+            <wp:extent cx="5612130" cy="3590925"/>
+            <wp:effectExtent l="0" t="0" r="7620" b="9525"/>
+            <wp:docPr id="1" name="Imagem 1" descr="http://hsb.nfsb.qc.ca/wp-content/uploads/sites/4/2015/04/Calendar.jpg"/>
+            <wp:cNvGraphicFramePr>
+              <a:graphicFrameLocks xmlns:a="http://schemas.openxmlformats.org/drawingml/2006/main" noChangeAspect="1"/>
+            </wp:cNvGraphicFramePr>
+            <a:graphic xmlns:a="http://schemas.openxmlformats.org/drawingml/2006/main">
+              <a:graphicData uri="http://schemas.openxmlformats.org/drawingml/2006/picture">
+                <pic:pic xmlns:pic="http://schemas.openxmlformats.org/drawingml/2006/picture">
+                  <pic:nvPicPr>
+                    <pic:cNvPr id="0" name="Picture 1" descr="http://hsb.nfsb.qc.ca/wp-content/uploads/sites/4/2015/04/Calendar.jpg"/>
+                    <pic:cNvPicPr>
+                      <a:picLocks noChangeAspect="1" noChangeArrowheads="1"/>
+                    </pic:cNvPicPr>
+                  </pic:nvPicPr>
+                  <pic:blipFill>
+                    <a:blip r:embed="rId6" cstate="print">
+                      <a:extLst>
+                        <a:ext uri="{28A0092B-C50C-407E-A947-70E740481C1C}">
+                          <a14:useLocalDpi xmlns:a14="http://schemas.microsoft.com/office/drawing/2010/main" val="0"/>
+                        </a:ext>
+                      </a:extLst>
+                    </a:blip>
+                    <a:srcRect/>
+                    <a:stretch>
+                      <a:fillRect/>
+                    </a:stretch>
+                  </pic:blipFill>
+                  <pic:spPr bwMode="auto">
+                    <a:xfrm>
+                      <a:off x="0" y="0"/>
+                      <a:ext cx="5612130" cy="3590925"/>
+                    </a:xfrm>
+                    <a:prstGeom prst="rect">
+                      <a:avLst/>
+                    </a:prstGeom>
+                    <a:noFill/>
+                    <a:ln>
+                      <a:noFill/>
+                    </a:ln>
+                  </pic:spPr>
+                </pic:pic>
+              </a:graphicData>
+            </a:graphic>
+          </wp:inline>
+        </w:drawing>
+      </w:r>
+    </w:p>
+    <w:p>
+      <w:pPr>
+        <w:rPr>
+          <w:lang w:val="en-GB"/>
+        </w:rPr>
+      </w:pPr>
+      <w:r>
+        <w:rPr>
+          <w:lang w:val="en-GB"/>
+        </w:rPr>
+        <w:t xml:space="preserve">By Alexandre </w:t>
+      </w:r>
+      <w:proofErr w:type="spellStart"/>
+      <w:r>
+        <w:rPr>
+          <w:lang w:val="en-GB"/>
+        </w:rPr>
+        <w:t>Realinho</w:t>
+      </w:r>
+      <w:proofErr w:type="spellEnd"/>
+      <w:r>
+        <w:rPr>
+          <w:lang w:val="en-GB"/>
+        </w:rPr>
+        <w:t xml:space="preserve"> in conjunction with </w:t>
+      </w:r>
+      <w:proofErr w:type="spellStart"/>
+      <w:r>
+        <w:rPr>
+          <w:lang w:val="en-GB"/>
+        </w:rPr>
+        <w:t>Caixa</w:t>
+      </w:r>
+      <w:proofErr w:type="spellEnd"/>
+      <w:r>
+        <w:rPr>
+          <w:lang w:val="en-GB"/>
+        </w:rPr>
+        <w:t xml:space="preserve"> </w:t>
+      </w:r>
+      <w:proofErr w:type="spellStart"/>
+      <w:r>
+        <w:rPr>
+          <w:lang w:val="en-GB"/>
+        </w:rPr>
+        <w:t>Mágica</w:t>
+      </w:r>
+      <w:proofErr w:type="spellEnd"/>
     </w:p>
     <w:p>
       <w:pPr>
@@ -79,7 +190,15 @@
             <w:rPr>
               <w:lang w:val="en-GB"/>
             </w:rPr>
-            <w:t>Index</w:t>
+            <w:t>Ind</w:t>
+          </w:r>
+          <w:bookmarkStart w:id="0" w:name="_GoBack"/>
+          <w:bookmarkEnd w:id="0"/>
+          <w:r>
+            <w:rPr>
+              <w:lang w:val="en-GB"/>
+            </w:rPr>
+            <w:t>ex</w:t>
           </w:r>
         </w:p>
         <w:p>
@@ -111,7 +230,7 @@
             </w:rPr>
             <w:fldChar w:fldCharType="separate"/>
           </w:r>
-          <w:hyperlink w:anchor="_Toc456086510" w:history="1">
+          <w:hyperlink w:anchor="_Toc456347665" w:history="1">
             <w:r>
               <w:rPr>
                 <w:rStyle w:val="Hiperligao"/>
@@ -139,7 +258,7 @@
                 <w:noProof/>
                 <w:webHidden/>
               </w:rPr>
-              <w:instrText xml:space="preserve"> PAGEREF _Toc456086510 \h </w:instrText>
+              <w:instrText xml:space="preserve"> PAGEREF _Toc456347665 \h </w:instrText>
             </w:r>
             <w:r>
               <w:rPr>
@@ -181,7 +300,7 @@
               <w:lang w:val="en-US" w:eastAsia="zh-CN"/>
             </w:rPr>
           </w:pPr>
-          <w:hyperlink w:anchor="_Toc456086511" w:history="1">
+          <w:hyperlink w:anchor="_Toc456347666" w:history="1">
             <w:r>
               <w:rPr>
                 <w:rStyle w:val="Hiperligao"/>
@@ -209,7 +328,7 @@
                 <w:noProof/>
                 <w:webHidden/>
               </w:rPr>
-              <w:instrText xml:space="preserve"> PAGEREF _Toc456086511 \h </w:instrText>
+              <w:instrText xml:space="preserve"> PAGEREF _Toc456347666 \h </w:instrText>
             </w:r>
             <w:r>
               <w:rPr>
@@ -251,7 +370,7 @@
               <w:lang w:val="en-US" w:eastAsia="zh-CN"/>
             </w:rPr>
           </w:pPr>
-          <w:hyperlink w:anchor="_Toc456086512" w:history="1">
+          <w:hyperlink w:anchor="_Toc456347667" w:history="1">
             <w:r>
               <w:rPr>
                 <w:rStyle w:val="Hiperligao"/>
@@ -279,7 +398,7 @@
                 <w:noProof/>
                 <w:webHidden/>
               </w:rPr>
-              <w:instrText xml:space="preserve"> PAGEREF _Toc456086512 \h </w:instrText>
+              <w:instrText xml:space="preserve"> PAGEREF _Toc456347667 \h </w:instrText>
             </w:r>
             <w:r>
               <w:rPr>
@@ -321,7 +440,7 @@
               <w:lang w:val="en-US" w:eastAsia="zh-CN"/>
             </w:rPr>
           </w:pPr>
-          <w:hyperlink w:anchor="_Toc456086513" w:history="1">
+          <w:hyperlink w:anchor="_Toc456347668" w:history="1">
             <w:r>
               <w:rPr>
                 <w:rStyle w:val="Hiperligao"/>
@@ -349,7 +468,7 @@
                 <w:noProof/>
                 <w:webHidden/>
               </w:rPr>
-              <w:instrText xml:space="preserve"> PAGEREF _Toc456086513 \h </w:instrText>
+              <w:instrText xml:space="preserve"> PAGEREF _Toc456347668 \h </w:instrText>
             </w:r>
             <w:r>
               <w:rPr>
@@ -391,7 +510,7 @@
               <w:lang w:val="en-US" w:eastAsia="zh-CN"/>
             </w:rPr>
           </w:pPr>
-          <w:hyperlink w:anchor="_Toc456086514" w:history="1">
+          <w:hyperlink w:anchor="_Toc456347669" w:history="1">
             <w:r>
               <w:rPr>
                 <w:rStyle w:val="Hiperligao"/>
@@ -419,7 +538,7 @@
                 <w:noProof/>
                 <w:webHidden/>
               </w:rPr>
-              <w:instrText xml:space="preserve"> PAGEREF _Toc456086514 \h </w:instrText>
+              <w:instrText xml:space="preserve"> PAGEREF _Toc456347669 \h </w:instrText>
             </w:r>
             <w:r>
               <w:rPr>
@@ -461,7 +580,7 @@
               <w:lang w:val="en-US" w:eastAsia="zh-CN"/>
             </w:rPr>
           </w:pPr>
-          <w:hyperlink w:anchor="_Toc456086515" w:history="1">
+          <w:hyperlink w:anchor="_Toc456347670" w:history="1">
             <w:r>
               <w:rPr>
                 <w:rStyle w:val="Hiperligao"/>
@@ -489,7 +608,7 @@
                 <w:noProof/>
                 <w:webHidden/>
               </w:rPr>
-              <w:instrText xml:space="preserve"> PAGEREF _Toc456086515 \h </w:instrText>
+              <w:instrText xml:space="preserve"> PAGEREF _Toc456347670 \h </w:instrText>
             </w:r>
             <w:r>
               <w:rPr>
@@ -531,7 +650,7 @@
               <w:lang w:val="en-US" w:eastAsia="zh-CN"/>
             </w:rPr>
           </w:pPr>
-          <w:hyperlink w:anchor="_Toc456086516" w:history="1">
+          <w:hyperlink w:anchor="_Toc456347671" w:history="1">
             <w:r>
               <w:rPr>
                 <w:rStyle w:val="Hiperligao"/>
@@ -559,7 +678,7 @@
                 <w:noProof/>
                 <w:webHidden/>
               </w:rPr>
-              <w:instrText xml:space="preserve"> PAGEREF _Toc456086516 \h </w:instrText>
+              <w:instrText xml:space="preserve"> PAGEREF _Toc456347671 \h </w:instrText>
             </w:r>
             <w:r>
               <w:rPr>
@@ -601,7 +720,7 @@
               <w:lang w:val="en-US" w:eastAsia="zh-CN"/>
             </w:rPr>
           </w:pPr>
-          <w:hyperlink w:anchor="_Toc456086517" w:history="1">
+          <w:hyperlink w:anchor="_Toc456347672" w:history="1">
             <w:r>
               <w:rPr>
                 <w:rStyle w:val="Hiperligao"/>
@@ -629,7 +748,7 @@
                 <w:noProof/>
                 <w:webHidden/>
               </w:rPr>
-              <w:instrText xml:space="preserve"> PAGEREF _Toc456086517 \h </w:instrText>
+              <w:instrText xml:space="preserve"> PAGEREF _Toc456347672 \h </w:instrText>
             </w:r>
             <w:r>
               <w:rPr>
@@ -671,7 +790,7 @@
               <w:lang w:val="en-US" w:eastAsia="zh-CN"/>
             </w:rPr>
           </w:pPr>
-          <w:hyperlink w:anchor="_Toc456086518" w:history="1">
+          <w:hyperlink w:anchor="_Toc456347673" w:history="1">
             <w:r>
               <w:rPr>
                 <w:rStyle w:val="Hiperligao"/>
@@ -699,7 +818,7 @@
                 <w:noProof/>
                 <w:webHidden/>
               </w:rPr>
-              <w:instrText xml:space="preserve"> PAGEREF _Toc456086518 \h </w:instrText>
+              <w:instrText xml:space="preserve"> PAGEREF _Toc456347673 \h </w:instrText>
             </w:r>
             <w:r>
               <w:rPr>
@@ -741,7 +860,7 @@
               <w:lang w:val="en-US" w:eastAsia="zh-CN"/>
             </w:rPr>
           </w:pPr>
-          <w:hyperlink w:anchor="_Toc456086519" w:history="1">
+          <w:hyperlink w:anchor="_Toc456347674" w:history="1">
             <w:r>
               <w:rPr>
                 <w:rStyle w:val="Hiperligao"/>
@@ -769,7 +888,7 @@
                 <w:noProof/>
                 <w:webHidden/>
               </w:rPr>
-              <w:instrText xml:space="preserve"> PAGEREF _Toc456086519 \h </w:instrText>
+              <w:instrText xml:space="preserve"> PAGEREF _Toc456347674 \h </w:instrText>
             </w:r>
             <w:r>
               <w:rPr>
@@ -790,6 +909,76 @@
                 <w:webHidden/>
               </w:rPr>
               <w:t>5</w:t>
+            </w:r>
+            <w:r>
+              <w:rPr>
+                <w:noProof/>
+                <w:webHidden/>
+              </w:rPr>
+              <w:fldChar w:fldCharType="end"/>
+            </w:r>
+          </w:hyperlink>
+        </w:p>
+        <w:p>
+          <w:pPr>
+            <w:pStyle w:val="ndice1"/>
+            <w:tabs>
+              <w:tab w:val="right" w:leader="dot" w:pos="8828"/>
+            </w:tabs>
+            <w:rPr>
+              <w:noProof/>
+              <w:lang w:val="en-US" w:eastAsia="zh-CN"/>
+            </w:rPr>
+          </w:pPr>
+          <w:hyperlink w:anchor="_Toc456347675" w:history="1">
+            <w:r>
+              <w:rPr>
+                <w:rStyle w:val="Hiperligao"/>
+                <w:noProof/>
+                <w:lang w:val="en-GB"/>
+              </w:rPr>
+              <w:t>Credits</w:t>
+            </w:r>
+            <w:r>
+              <w:rPr>
+                <w:noProof/>
+                <w:webHidden/>
+              </w:rPr>
+              <w:tab/>
+            </w:r>
+            <w:r>
+              <w:rPr>
+                <w:noProof/>
+                <w:webHidden/>
+              </w:rPr>
+              <w:fldChar w:fldCharType="begin"/>
+            </w:r>
+            <w:r>
+              <w:rPr>
+                <w:noProof/>
+                <w:webHidden/>
+              </w:rPr>
+              <w:instrText xml:space="preserve"> PAGEREF _Toc456347675 \h </w:instrText>
+            </w:r>
+            <w:r>
+              <w:rPr>
+                <w:noProof/>
+                <w:webHidden/>
+              </w:rPr>
+            </w:r>
+            <w:r>
+              <w:rPr>
+                <w:noProof/>
+                <w:webHidden/>
+              </w:rPr>
+              <w:fldChar w:fldCharType="separate"/>
+            </w:r>
+            <w:r>
+              <w:rPr>
+                <w:noProof/>
+                <w:webHidden/>
+              </w:rPr>
+              <w:t>6</w:t>
             </w:r>
             <w:r>
               <w:rPr>
@@ -840,7 +1029,7 @@
           <w:lang w:val="en-GB"/>
         </w:rPr>
       </w:pPr>
-      <w:bookmarkStart w:id="0" w:name="_Toc456086510"/>
+      <w:bookmarkStart w:id="1" w:name="_Toc456347665"/>
       <w:r>
         <w:rPr>
           <w:lang w:val="en-GB"/>
@@ -854,7 +1043,7 @@
         </w:rPr>
         <w:t>Process</w:t>
       </w:r>
-      <w:bookmarkEnd w:id="0"/>
+      <w:bookmarkEnd w:id="1"/>
     </w:p>
     <w:p>
       <w:pPr>
@@ -882,7 +1071,7 @@
       <w:r>
         <w:t xml:space="preserve">Calendar =&gt; </w:t>
       </w:r>
-      <w:hyperlink r:id="rId6" w:history="1">
+      <w:hyperlink r:id="rId7" w:history="1">
         <w:r>
           <w:rPr>
             <w:rStyle w:val="Hiperligao"/>
@@ -912,7 +1101,7 @@
         </w:rPr>
         <w:t xml:space="preserve">Date =&gt; </w:t>
       </w:r>
-      <w:hyperlink r:id="rId7" w:history="1">
+      <w:hyperlink r:id="rId8" w:history="1">
         <w:r>
           <w:rPr>
             <w:rStyle w:val="Hiperligao"/>
@@ -965,7 +1154,7 @@
         </w:rPr>
         <w:t xml:space="preserve">Relation =&gt; </w:t>
       </w:r>
-      <w:hyperlink r:id="rId8" w:history="1">
+      <w:hyperlink r:id="rId9" w:history="1">
         <w:r>
           <w:rPr>
             <w:rStyle w:val="Hiperligao"/>
@@ -1074,7 +1263,21 @@
         <w:rPr>
           <w:lang w:val="en-GB"/>
         </w:rPr>
-        <w:t>Vacation Colors;</w:t>
+        <w:t xml:space="preserve">Vacation </w:t>
+      </w:r>
+      <w:proofErr w:type="spellStart"/>
+      <w:r>
+        <w:rPr>
+          <w:lang w:val="en-GB"/>
+        </w:rPr>
+        <w:t>Colors</w:t>
+      </w:r>
+      <w:proofErr w:type="spellEnd"/>
+      <w:r>
+        <w:rPr>
+          <w:lang w:val="en-GB"/>
+        </w:rPr>
+        <w:t>;</w:t>
       </w:r>
     </w:p>
     <w:p>
@@ -1342,8 +1545,21 @@
           <w:lang w:val="en-GB"/>
         </w:rPr>
       </w:pPr>
-      <w:r>
-        <w:t>Administer Event Color;</w:t>
+      <w:proofErr w:type="spellStart"/>
+      <w:r>
+        <w:t>Administer</w:t>
+      </w:r>
+      <w:proofErr w:type="spellEnd"/>
+      <w:r>
+        <w:t xml:space="preserve"> </w:t>
+      </w:r>
+      <w:proofErr w:type="spellStart"/>
+      <w:r>
+        <w:t>Event</w:t>
+      </w:r>
+      <w:proofErr w:type="spellEnd"/>
+      <w:r>
+        <w:t xml:space="preserve"> Color;</w:t>
       </w:r>
     </w:p>
     <w:p>
@@ -1425,8 +1641,16 @@
         <w:rPr>
           <w:lang w:val="en-GB"/>
         </w:rPr>
-        <w:t>site]/vacation_calendar</w:t>
-      </w:r>
+        <w:t>site]/</w:t>
+      </w:r>
+      <w:proofErr w:type="spellStart"/>
+      <w:r>
+        <w:rPr>
+          <w:lang w:val="en-GB"/>
+        </w:rPr>
+        <w:t>vacation_calendar</w:t>
+      </w:r>
+      <w:proofErr w:type="spellEnd"/>
       <w:r>
         <w:rPr>
           <w:lang w:val="en-GB"/>
@@ -1487,7 +1711,49 @@
         <w:rPr>
           <w:lang w:val="en-GB"/>
         </w:rPr>
-        <w:t>Configure your desired colors if you have activated the Vacation Colors module in Vacation Colors menu.</w:t>
+        <w:t xml:space="preserve">Configure your desired </w:t>
+      </w:r>
+      <w:proofErr w:type="spellStart"/>
+      <w:r>
+        <w:rPr>
+          <w:lang w:val="en-GB"/>
+        </w:rPr>
+        <w:t>colors</w:t>
+      </w:r>
+      <w:proofErr w:type="spellEnd"/>
+      <w:r>
+        <w:rPr>
+          <w:lang w:val="en-GB"/>
+        </w:rPr>
+        <w:t xml:space="preserve"> if you have activated the Vacation </w:t>
+      </w:r>
+      <w:proofErr w:type="spellStart"/>
+      <w:r>
+        <w:rPr>
+          <w:lang w:val="en-GB"/>
+        </w:rPr>
+        <w:t>Colors</w:t>
+      </w:r>
+      <w:proofErr w:type="spellEnd"/>
+      <w:r>
+        <w:rPr>
+          <w:lang w:val="en-GB"/>
+        </w:rPr>
+        <w:t xml:space="preserve"> module in Vacation </w:t>
+      </w:r>
+      <w:proofErr w:type="spellStart"/>
+      <w:r>
+        <w:rPr>
+          <w:lang w:val="en-GB"/>
+        </w:rPr>
+        <w:t>Colors</w:t>
+      </w:r>
+      <w:proofErr w:type="spellEnd"/>
+      <w:r>
+        <w:rPr>
+          <w:lang w:val="en-GB"/>
+        </w:rPr>
+        <w:t xml:space="preserve"> menu.</w:t>
       </w:r>
     </w:p>
     <w:p>
@@ -1531,7 +1797,21 @@
         <w:rPr>
           <w:lang w:val="en-GB"/>
         </w:rPr>
-        <w:t xml:space="preserve"> and “vacation_calendar”.</w:t>
+        <w:t xml:space="preserve"> and “</w:t>
+      </w:r>
+      <w:proofErr w:type="spellStart"/>
+      <w:r>
+        <w:rPr>
+          <w:lang w:val="en-GB"/>
+        </w:rPr>
+        <w:t>vacation_calendar</w:t>
+      </w:r>
+      <w:proofErr w:type="spellEnd"/>
+      <w:r>
+        <w:rPr>
+          <w:lang w:val="en-GB"/>
+        </w:rPr>
+        <w:t>”.</w:t>
       </w:r>
     </w:p>
     <w:p>
@@ -1563,7 +1843,7 @@
           <w:lang w:val="en-GB"/>
         </w:rPr>
       </w:pPr>
-      <w:bookmarkStart w:id="1" w:name="_Toc456086511"/>
+      <w:bookmarkStart w:id="2" w:name="_Toc456347666"/>
       <w:r>
         <w:rPr>
           <w:lang w:val="en-GB"/>
@@ -1571,7 +1851,7 @@
         <w:lastRenderedPageBreak/>
         <w:t>Menus and Calendar</w:t>
       </w:r>
-      <w:bookmarkEnd w:id="1"/>
+      <w:bookmarkEnd w:id="2"/>
     </w:p>
     <w:p>
       <w:pPr>
@@ -1588,14 +1868,14 @@
           <w:lang w:val="en-GB"/>
         </w:rPr>
       </w:pPr>
-      <w:bookmarkStart w:id="2" w:name="_Toc456086512"/>
+      <w:bookmarkStart w:id="3" w:name="_Toc456347667"/>
       <w:r>
         <w:rPr>
           <w:lang w:val="en-GB"/>
         </w:rPr>
         <w:t>Manage Approving Settings</w:t>
       </w:r>
-      <w:bookmarkEnd w:id="2"/>
+      <w:bookmarkEnd w:id="3"/>
     </w:p>
     <w:p>
       <w:pPr>
@@ -1677,14 +1957,14 @@
           <w:lang w:val="en-GB"/>
         </w:rPr>
       </w:pPr>
-      <w:bookmarkStart w:id="3" w:name="_Toc456086513"/>
+      <w:bookmarkStart w:id="4" w:name="_Toc456347668"/>
       <w:r>
         <w:rPr>
           <w:lang w:val="en-GB"/>
         </w:rPr>
         <w:t>Manage Holidays and Observances</w:t>
       </w:r>
-      <w:bookmarkEnd w:id="3"/>
+      <w:bookmarkEnd w:id="4"/>
     </w:p>
     <w:p>
       <w:pPr>
@@ -1703,15 +1983,7 @@
         <w:rPr>
           <w:lang w:val="en-GB"/>
         </w:rPr>
-        <w:t xml:space="preserve"> </w:t>
-      </w:r>
-      <w:bookmarkStart w:id="4" w:name="_GoBack"/>
-      <w:bookmarkEnd w:id="4"/>
-      <w:r>
-        <w:rPr>
-          <w:lang w:val="en-GB"/>
-        </w:rPr>
-        <w:t>then</w:t>
+        <w:t xml:space="preserve"> then</w:t>
       </w:r>
       <w:r>
         <w:rPr>
@@ -1818,7 +2090,7 @@
           <w:lang w:val="en-GB"/>
         </w:rPr>
       </w:pPr>
-      <w:bookmarkStart w:id="5" w:name="_Toc456086514"/>
+      <w:bookmarkStart w:id="5" w:name="_Toc456347669"/>
       <w:r>
         <w:rPr>
           <w:lang w:val="en-GB"/>
@@ -1958,7 +2230,7 @@
           <w:lang w:val="en-GB"/>
         </w:rPr>
       </w:pPr>
-      <w:bookmarkStart w:id="6" w:name="_Toc456086515"/>
+      <w:bookmarkStart w:id="6" w:name="_Toc456347670"/>
       <w:r>
         <w:rPr>
           <w:lang w:val="en-GB"/>
@@ -2052,7 +2324,7 @@
           <w:lang w:val="en-GB"/>
         </w:rPr>
       </w:pPr>
-      <w:bookmarkStart w:id="7" w:name="_Toc456086516"/>
+      <w:bookmarkStart w:id="7" w:name="_Toc456347671"/>
       <w:r>
         <w:rPr>
           <w:lang w:val="en-GB"/>
@@ -2142,7 +2414,7 @@
           <w:lang w:val="en-GB"/>
         </w:rPr>
       </w:pPr>
-      <w:bookmarkStart w:id="8" w:name="_Toc456086517"/>
+      <w:bookmarkStart w:id="8" w:name="_Toc456347672"/>
       <w:r>
         <w:rPr>
           <w:lang w:val="en-GB"/>
@@ -2231,14 +2503,22 @@
           <w:lang w:val="en-GB"/>
         </w:rPr>
       </w:pPr>
-      <w:bookmarkStart w:id="9" w:name="_Toc456086518"/>
-      <w:r>
-        <w:rPr>
-          <w:lang w:val="en-GB"/>
-        </w:rPr>
-        <w:t>Vacation Colors</w:t>
+      <w:bookmarkStart w:id="9" w:name="_Toc456347673"/>
+      <w:r>
+        <w:rPr>
+          <w:lang w:val="en-GB"/>
+        </w:rPr>
+        <w:t xml:space="preserve">Vacation </w:t>
+      </w:r>
+      <w:proofErr w:type="spellStart"/>
+      <w:r>
+        <w:rPr>
+          <w:lang w:val="en-GB"/>
+        </w:rPr>
+        <w:t>Colors</w:t>
       </w:r>
       <w:bookmarkEnd w:id="9"/>
+      <w:proofErr w:type="spellEnd"/>
     </w:p>
     <w:p>
       <w:pPr>
@@ -2251,7 +2531,21 @@
         <w:rPr>
           <w:lang w:val="en-GB"/>
         </w:rPr>
-        <w:t xml:space="preserve">In this menu you can choose the colors for the different types of status that the module has available, this menu is available only to those with </w:t>
+        <w:t xml:space="preserve">In this menu you can choose the </w:t>
+      </w:r>
+      <w:proofErr w:type="spellStart"/>
+      <w:r>
+        <w:rPr>
+          <w:lang w:val="en-GB"/>
+        </w:rPr>
+        <w:t>colors</w:t>
+      </w:r>
+      <w:proofErr w:type="spellEnd"/>
+      <w:r>
+        <w:rPr>
+          <w:lang w:val="en-GB"/>
+        </w:rPr>
+        <w:t xml:space="preserve"> for the different types of status that the module has available, this menu is available only to those with </w:t>
       </w:r>
       <w:r>
         <w:rPr>
@@ -2314,7 +2608,7 @@
           <w:lang w:val="en-GB"/>
         </w:rPr>
       </w:pPr>
-      <w:bookmarkStart w:id="10" w:name="_Toc456086519"/>
+      <w:bookmarkStart w:id="10" w:name="_Toc456347674"/>
       <w:r>
         <w:rPr>
           <w:lang w:val="en-GB"/>
@@ -2349,6 +2643,91 @@
           <w:lang w:val="en-GB"/>
         </w:rPr>
         <w:t>You can submit your changes to the calendar here, just put an email or leave empty if the approver is decided and submit your changes, you can also discard all the non-saved changes.</w:t>
+      </w:r>
+    </w:p>
+    <w:p>
+      <w:pPr>
+        <w:rPr>
+          <w:lang w:val="en-GB"/>
+        </w:rPr>
+      </w:pPr>
+      <w:r>
+        <w:rPr>
+          <w:lang w:val="en-GB"/>
+        </w:rPr>
+        <w:br w:type="page"/>
+      </w:r>
+    </w:p>
+    <w:p>
+      <w:pPr>
+        <w:pStyle w:val="Cabealho1"/>
+        <w:rPr>
+          <w:lang w:val="en-GB"/>
+        </w:rPr>
+      </w:pPr>
+      <w:bookmarkStart w:id="11" w:name="_Toc456347675"/>
+      <w:r>
+        <w:rPr>
+          <w:lang w:val="en-GB"/>
+        </w:rPr>
+        <w:lastRenderedPageBreak/>
+        <w:t>Credits</w:t>
+      </w:r>
+      <w:bookmarkEnd w:id="11"/>
+    </w:p>
+    <w:p>
+      <w:pPr>
+        <w:rPr>
+          <w:lang w:val="en-GB"/>
+        </w:rPr>
+      </w:pPr>
+      <w:r>
+        <w:rPr>
+          <w:lang w:val="en-GB"/>
+        </w:rPr>
+        <w:t xml:space="preserve">This manual was developed by Alexandre </w:t>
+      </w:r>
+      <w:proofErr w:type="spellStart"/>
+      <w:r>
+        <w:rPr>
+          <w:lang w:val="en-GB"/>
+        </w:rPr>
+        <w:t>Realinho</w:t>
+      </w:r>
+      <w:proofErr w:type="spellEnd"/>
+      <w:r>
+        <w:rPr>
+          <w:lang w:val="en-GB"/>
+        </w:rPr>
+        <w:t xml:space="preserve"> with the help of </w:t>
+      </w:r>
+      <w:proofErr w:type="spellStart"/>
+      <w:r>
+        <w:rPr>
+          <w:lang w:val="en-GB"/>
+        </w:rPr>
+        <w:t>Caixa</w:t>
+      </w:r>
+      <w:proofErr w:type="spellEnd"/>
+      <w:r>
+        <w:rPr>
+          <w:lang w:val="en-GB"/>
+        </w:rPr>
+        <w:t xml:space="preserve"> </w:t>
+      </w:r>
+      <w:proofErr w:type="spellStart"/>
+      <w:r>
+        <w:rPr>
+          <w:lang w:val="en-GB"/>
+        </w:rPr>
+        <w:t>Mágica</w:t>
+      </w:r>
+      <w:proofErr w:type="spellEnd"/>
+      <w:r>
+        <w:rPr>
+          <w:lang w:val="en-GB"/>
+        </w:rPr>
+        <w:t xml:space="preserve"> if you use this module in your site please credit the people you made this module and manual.</w:t>
       </w:r>
     </w:p>
     <w:sectPr>
@@ -3575,7 +3954,7 @@
 </file>
 
 <file path=customXml/itemProps1.xml><?xml version="1.0" encoding="utf-8"?>
-<ds:datastoreItem xmlns:ds="http://schemas.openxmlformats.org/officeDocument/2006/customXml" ds:itemID="{5E59B76A-931E-4986-92C3-DE6CDDD9E1E9}">
+<ds:datastoreItem xmlns:ds="http://schemas.openxmlformats.org/officeDocument/2006/customXml" ds:itemID="{79A8977B-1B04-445F-BE3D-EF427384E606}">
   <ds:schemaRefs>
     <ds:schemaRef ds:uri="http://schemas.openxmlformats.org/officeDocument/2006/bibliography"/>
   </ds:schemaRefs>

</xml_diff>